<commit_message>
Updated node debugging guide
</commit_message>
<xml_diff>
--- a/docs/Node-Local-debugging-process.docx
+++ b/docs/Node-Local-debugging-process.docx
@@ -2,6 +2,192 @@
 <file path=word/document.xml><?xml version="1.0" encoding="utf-8"?>
 <w:document xmlns:wpc="http://schemas.microsoft.com/office/word/2010/wordprocessingCanvas" xmlns:cx="http://schemas.microsoft.com/office/drawing/2014/chartex" xmlns:cx1="http://schemas.microsoft.com/office/drawing/2015/9/8/chartex" xmlns:cx2="http://schemas.microsoft.com/office/drawing/2015/10/21/chartex" xmlns:cx3="http://schemas.microsoft.com/office/drawing/2016/5/9/chartex" xmlns:cx4="http://schemas.microsoft.com/office/drawing/2016/5/10/chartex" xmlns:cx5="http://schemas.microsoft.com/office/drawing/2016/5/11/chartex" xmlns:cx6="http://schemas.microsoft.com/office/drawing/2016/5/12/chartex" xmlns:cx7="http://schemas.microsoft.com/office/drawing/2016/5/13/chartex" xmlns:cx8="http://schemas.microsoft.com/office/drawing/2016/5/14/chartex" xmlns:mc="http://schemas.openxmlformats.org/markup-compatibility/2006" xmlns:aink="http://schemas.microsoft.com/office/drawing/2016/ink" xmlns:am3d="http://schemas.microsoft.com/office/drawing/2017/model3d" xmlns:o="urn:schemas-microsoft-com:office:office" xmlns:oel="http://schemas.microsoft.com/office/2019/extlst" xmlns:r="http://schemas.openxmlformats.org/officeDocument/2006/relationships" xmlns:m="http://schemas.openxmlformats.org/officeDocument/2006/math" xmlns:v="urn:schemas-microsoft-com:vml" xmlns:wp14="http://schemas.microsoft.com/office/word/2010/wordprocessingDrawing" xmlns:wp="http://schemas.openxmlformats.org/drawingml/2006/wordprocessingDrawing" xmlns:w10="urn:schemas-microsoft-com:office:word" xmlns:w="http://schemas.openxmlformats.org/wordprocessingml/2006/main" xmlns:w14="http://schemas.microsoft.com/office/word/2010/wordml" xmlns:w15="http://schemas.microsoft.com/office/word/2012/wordml" xmlns:w16cex="http://schemas.microsoft.com/office/word/2018/wordml/cex" xmlns:w16cid="http://schemas.microsoft.com/office/word/2016/wordml/cid" xmlns:w16="http://schemas.microsoft.com/office/word/2018/wordml" xmlns:w16sdtdh="http://schemas.microsoft.com/office/word/2020/wordml/sdtdatahash" xmlns:w16se="http://schemas.microsoft.com/office/word/2015/wordml/symex" xmlns:wpg="http://schemas.microsoft.com/office/word/2010/wordprocessingGroup" xmlns:wpi="http://schemas.microsoft.com/office/word/2010/wordprocessingInk" xmlns:wne="http://schemas.microsoft.com/office/word/2006/wordml" xmlns:wps="http://schemas.microsoft.com/office/word/2010/wordprocessingShape" mc:Ignorable="w14 w15 w16se w16cid w16 w16cex w16sdtdh wp14">
   <w:body>
+    <w:p>
+      <w:r>
+        <w:t xml:space="preserve">Install these </w:t>
+      </w:r>
+      <w:proofErr w:type="spellStart"/>
+      <w:r>
+        <w:t>before hand</w:t>
+      </w:r>
+      <w:proofErr w:type="spellEnd"/>
+      <w:r>
+        <w:t>:</w:t>
+      </w:r>
+    </w:p>
+    <w:p>
+      <w:proofErr w:type="spellStart"/>
+      <w:r>
+        <w:rPr>
+          <w:rFonts w:ascii="Consolas" w:hAnsi="Consolas"/>
+          <w:sz w:val="21"/>
+          <w:szCs w:val="21"/>
+          <w:shd w:val="clear" w:color="auto" w:fill="FFFFFF"/>
+        </w:rPr>
+        <w:t>npm</w:t>
+      </w:r>
+      <w:proofErr w:type="spellEnd"/>
+      <w:r>
+        <w:rPr>
+          <w:rFonts w:ascii="Consolas" w:hAnsi="Consolas"/>
+          <w:sz w:val="21"/>
+          <w:szCs w:val="21"/>
+          <w:shd w:val="clear" w:color="auto" w:fill="FFFFFF"/>
+        </w:rPr>
+        <w:t xml:space="preserve"> i </w:t>
+      </w:r>
+      <w:proofErr w:type="spellStart"/>
+      <w:r>
+        <w:rPr>
+          <w:rFonts w:ascii="Consolas" w:hAnsi="Consolas"/>
+          <w:sz w:val="21"/>
+          <w:szCs w:val="21"/>
+          <w:shd w:val="clear" w:color="auto" w:fill="FFFFFF"/>
+        </w:rPr>
+        <w:t>nodemon</w:t>
+      </w:r>
+      <w:proofErr w:type="spellEnd"/>
+    </w:p>
+    <w:p>
+      <w:pPr>
+        <w:tabs>
+          <w:tab w:val="left" w:pos="916"/>
+          <w:tab w:val="left" w:pos="1832"/>
+          <w:tab w:val="left" w:pos="2748"/>
+          <w:tab w:val="left" w:pos="3664"/>
+          <w:tab w:val="left" w:pos="4580"/>
+          <w:tab w:val="left" w:pos="5496"/>
+          <w:tab w:val="left" w:pos="6412"/>
+          <w:tab w:val="left" w:pos="7328"/>
+          <w:tab w:val="left" w:pos="8244"/>
+          <w:tab w:val="left" w:pos="9160"/>
+          <w:tab w:val="left" w:pos="10076"/>
+          <w:tab w:val="left" w:pos="10992"/>
+          <w:tab w:val="left" w:pos="11908"/>
+          <w:tab w:val="left" w:pos="12824"/>
+          <w:tab w:val="left" w:pos="13740"/>
+          <w:tab w:val="left" w:pos="14656"/>
+        </w:tabs>
+        <w:spacing w:after="0" w:line="240" w:lineRule="auto"/>
+        <w:textAlignment w:val="baseline"/>
+        <w:rPr>
+          <w:rFonts w:ascii="inherit" w:eastAsia="Times New Roman" w:hAnsi="inherit" w:cs="Courier New"/>
+          <w:color w:val="0C0D0E"/>
+          <w:kern w:val="0"/>
+          <w:sz w:val="20"/>
+          <w:szCs w:val="20"/>
+          <w:bdr w:val="none" w:sz="0" w:space="0" w:color="auto" w:frame="1"/>
+          <w:lang w:eastAsia="en-IN"/>
+          <w14:ligatures w14:val="none"/>
+        </w:rPr>
+      </w:pPr>
+      <w:proofErr w:type="spellStart"/>
+      <w:r>
+        <w:rPr>
+          <w:rFonts w:ascii="inherit" w:eastAsia="Times New Roman" w:hAnsi="inherit" w:cs="Courier New"/>
+          <w:color w:val="0C0D0E"/>
+          <w:kern w:val="0"/>
+          <w:sz w:val="20"/>
+          <w:szCs w:val="20"/>
+          <w:bdr w:val="none" w:sz="0" w:space="0" w:color="auto" w:frame="1"/>
+          <w:lang w:eastAsia="en-IN"/>
+          <w14:ligatures w14:val="none"/>
+        </w:rPr>
+        <w:t>npm</w:t>
+      </w:r>
+      <w:proofErr w:type="spellEnd"/>
+      <w:r>
+        <w:rPr>
+          <w:rFonts w:ascii="inherit" w:eastAsia="Times New Roman" w:hAnsi="inherit" w:cs="Courier New"/>
+          <w:color w:val="0C0D0E"/>
+          <w:kern w:val="0"/>
+          <w:sz w:val="20"/>
+          <w:szCs w:val="20"/>
+          <w:bdr w:val="none" w:sz="0" w:space="0" w:color="auto" w:frame="1"/>
+          <w:lang w:eastAsia="en-IN"/>
+          <w14:ligatures w14:val="none"/>
+        </w:rPr>
+        <w:t xml:space="preserve"> install --save </w:t>
+      </w:r>
+      <w:proofErr w:type="spellStart"/>
+      <w:r>
+        <w:rPr>
+          <w:rFonts w:ascii="inherit" w:eastAsia="Times New Roman" w:hAnsi="inherit" w:cs="Courier New"/>
+          <w:color w:val="0C0D0E"/>
+          <w:kern w:val="0"/>
+          <w:sz w:val="20"/>
+          <w:szCs w:val="20"/>
+          <w:bdr w:val="none" w:sz="0" w:space="0" w:color="auto" w:frame="1"/>
+          <w:lang w:eastAsia="en-IN"/>
+          <w14:ligatures w14:val="none"/>
+        </w:rPr>
+        <w:t>dotenv</w:t>
+      </w:r>
+      <w:proofErr w:type="spellEnd"/>
+    </w:p>
+    <w:p>
+      <w:pPr>
+        <w:tabs>
+          <w:tab w:val="left" w:pos="916"/>
+          <w:tab w:val="left" w:pos="1832"/>
+          <w:tab w:val="left" w:pos="2748"/>
+          <w:tab w:val="left" w:pos="3664"/>
+          <w:tab w:val="left" w:pos="4580"/>
+          <w:tab w:val="left" w:pos="5496"/>
+          <w:tab w:val="left" w:pos="6412"/>
+          <w:tab w:val="left" w:pos="7328"/>
+          <w:tab w:val="left" w:pos="8244"/>
+          <w:tab w:val="left" w:pos="9160"/>
+          <w:tab w:val="left" w:pos="10076"/>
+          <w:tab w:val="left" w:pos="10992"/>
+          <w:tab w:val="left" w:pos="11908"/>
+          <w:tab w:val="left" w:pos="12824"/>
+          <w:tab w:val="left" w:pos="13740"/>
+          <w:tab w:val="left" w:pos="14656"/>
+        </w:tabs>
+        <w:spacing w:after="0" w:line="240" w:lineRule="auto"/>
+        <w:textAlignment w:val="baseline"/>
+        <w:rPr>
+          <w:rFonts w:ascii="var(--ff-mono)" w:eastAsia="Times New Roman" w:hAnsi="var(--ff-mono)" w:cs="Courier New"/>
+          <w:color w:val="0C0D0E"/>
+          <w:kern w:val="0"/>
+          <w:sz w:val="20"/>
+          <w:szCs w:val="20"/>
+          <w:lang w:eastAsia="en-IN"/>
+          <w14:ligatures w14:val="none"/>
+        </w:rPr>
+      </w:pPr>
+    </w:p>
+    <w:p>
+      <w:pPr>
+        <w:pStyle w:val="HTMLPreformatted"/>
+        <w:textAlignment w:val="baseline"/>
+        <w:rPr>
+          <w:rFonts w:ascii="var(--ff-mono)" w:hAnsi="var(--ff-mono)"/>
+          <w:color w:val="0C0D0E"/>
+        </w:rPr>
+      </w:pPr>
+      <w:proofErr w:type="spellStart"/>
+      <w:r>
+        <w:rPr>
+          <w:rStyle w:val="HTMLCode"/>
+          <w:rFonts w:ascii="inherit" w:hAnsi="inherit"/>
+          <w:color w:val="0C0D0E"/>
+          <w:bdr w:val="none" w:sz="0" w:space="0" w:color="auto" w:frame="1"/>
+        </w:rPr>
+        <w:t>npm</w:t>
+      </w:r>
+      <w:proofErr w:type="spellEnd"/>
+      <w:r>
+        <w:rPr>
+          <w:rStyle w:val="HTMLCode"/>
+          <w:rFonts w:ascii="inherit" w:hAnsi="inherit"/>
+          <w:color w:val="0C0D0E"/>
+          <w:bdr w:val="none" w:sz="0" w:space="0" w:color="auto" w:frame="1"/>
+        </w:rPr>
+        <w:t xml:space="preserve"> install -g typescript</w:t>
+      </w:r>
+    </w:p>
     <w:p/>
     <w:p>
       <w:pPr>
@@ -65,6 +251,9 @@
     </w:p>
     <w:p>
       <w:r>
+        <w:rPr>
+          <w:noProof/>
+        </w:rPr>
         <w:drawing>
           <wp:inline distT="0" distB="0" distL="0" distR="0" wp14:anchorId="5616B071" wp14:editId="3F7BC122">
             <wp:extent cx="5944115" cy="1958510"/>
@@ -174,15 +363,8 @@
         </w:numPr>
       </w:pPr>
       <w:r>
-        <w:t xml:space="preserve">.env file will be there by default, </w:t>
-      </w:r>
-      <w:proofErr w:type="gramStart"/>
-      <w:r>
-        <w:t>If</w:t>
-      </w:r>
-      <w:proofErr w:type="gramEnd"/>
-      <w:r>
-        <w:t xml:space="preserve"> not place the .env file next to app.js</w:t>
+        <w:lastRenderedPageBreak/>
+        <w:t>.env file will be there by default, If not place the .env file next to app.js</w:t>
       </w:r>
       <w:r>
         <w:rPr>
@@ -243,7 +425,6 @@
           <w:sz w:val="40"/>
           <w:szCs w:val="40"/>
         </w:rPr>
-        <w:lastRenderedPageBreak/>
         <w:t>VS Code Debugging:</w:t>
       </w:r>
     </w:p>
@@ -254,6 +435,9 @@
     </w:p>
     <w:p>
       <w:r>
+        <w:rPr>
+          <w:noProof/>
+        </w:rPr>
         <w:drawing>
           <wp:inline distT="0" distB="0" distL="0" distR="0" wp14:anchorId="1CF26DCE" wp14:editId="0DEC3C0A">
             <wp:extent cx="6661150" cy="3992880"/>
@@ -293,6 +477,10 @@
     </w:p>
     <w:p>
       <w:r>
+        <w:rPr>
+          <w:noProof/>
+        </w:rPr>
+        <w:lastRenderedPageBreak/>
         <w:drawing>
           <wp:inline distT="0" distB="0" distL="0" distR="0" wp14:anchorId="1F341030" wp14:editId="2B5DD00A">
             <wp:extent cx="5311600" cy="3932261"/>
@@ -330,14 +518,334 @@
         </w:drawing>
       </w:r>
     </w:p>
-    <w:p>
-      <w:r>
+    <w:p/>
+    <w:p>
+      <w:pPr>
+        <w:pBdr>
+          <w:top w:val="single" w:sz="6" w:space="1" w:color="auto"/>
+          <w:bottom w:val="single" w:sz="6" w:space="1" w:color="auto"/>
+        </w:pBdr>
+      </w:pPr>
+      <w:r>
+        <w:t>{</w:t>
+      </w:r>
+    </w:p>
+    <w:p>
+      <w:pPr>
+        <w:pBdr>
+          <w:top w:val="single" w:sz="6" w:space="1" w:color="auto"/>
+          <w:bottom w:val="single" w:sz="6" w:space="1" w:color="auto"/>
+        </w:pBdr>
+      </w:pPr>
+      <w:r>
+        <w:t xml:space="preserve">    "version": "0.2.0",</w:t>
+      </w:r>
+    </w:p>
+    <w:p>
+      <w:pPr>
+        <w:pBdr>
+          <w:top w:val="single" w:sz="6" w:space="1" w:color="auto"/>
+          <w:bottom w:val="single" w:sz="6" w:space="1" w:color="auto"/>
+        </w:pBdr>
+      </w:pPr>
+      <w:r>
+        <w:t xml:space="preserve">    "configurations": [</w:t>
+      </w:r>
+    </w:p>
+    <w:p>
+      <w:pPr>
+        <w:pBdr>
+          <w:top w:val="single" w:sz="6" w:space="1" w:color="auto"/>
+          <w:bottom w:val="single" w:sz="6" w:space="1" w:color="auto"/>
+        </w:pBdr>
+      </w:pPr>
+      <w:r>
+        <w:t xml:space="preserve">    {</w:t>
+      </w:r>
+    </w:p>
+    <w:p>
+      <w:pPr>
+        <w:pBdr>
+          <w:top w:val="single" w:sz="6" w:space="1" w:color="auto"/>
+          <w:bottom w:val="single" w:sz="6" w:space="1" w:color="auto"/>
+        </w:pBdr>
+      </w:pPr>
+      <w:r>
+        <w:t xml:space="preserve">        "name": "Debug TypeScript",</w:t>
+      </w:r>
+    </w:p>
+    <w:p>
+      <w:pPr>
+        <w:pBdr>
+          <w:top w:val="single" w:sz="6" w:space="1" w:color="auto"/>
+          <w:bottom w:val="single" w:sz="6" w:space="1" w:color="auto"/>
+        </w:pBdr>
+      </w:pPr>
+      <w:r>
+        <w:t xml:space="preserve">        "type": "node",</w:t>
+      </w:r>
+    </w:p>
+    <w:p>
+      <w:pPr>
+        <w:pBdr>
+          <w:top w:val="single" w:sz="6" w:space="1" w:color="auto"/>
+          <w:bottom w:val="single" w:sz="6" w:space="1" w:color="auto"/>
+        </w:pBdr>
+      </w:pPr>
+      <w:r>
+        <w:t xml:space="preserve">        "request": "launch",</w:t>
+      </w:r>
+    </w:p>
+    <w:p>
+      <w:pPr>
+        <w:pBdr>
+          <w:top w:val="single" w:sz="6" w:space="1" w:color="auto"/>
+          <w:bottom w:val="single" w:sz="6" w:space="1" w:color="auto"/>
+        </w:pBdr>
+      </w:pPr>
+      <w:r>
+        <w:t xml:space="preserve">        "program": "${</w:t>
+      </w:r>
+      <w:proofErr w:type="spellStart"/>
+      <w:r>
+        <w:t>workspaceFolder</w:t>
+      </w:r>
+      <w:proofErr w:type="spellEnd"/>
+      <w:r>
+        <w:t>}/</w:t>
+      </w:r>
+      <w:proofErr w:type="spellStart"/>
+      <w:r>
+        <w:t>src</w:t>
+      </w:r>
+      <w:proofErr w:type="spellEnd"/>
+      <w:r>
+        <w:t>/</w:t>
+      </w:r>
+      <w:proofErr w:type="spellStart"/>
+      <w:r>
+        <w:t>app.ts</w:t>
+      </w:r>
+      <w:proofErr w:type="spellEnd"/>
+      <w:r>
+        <w:t>",</w:t>
+      </w:r>
+    </w:p>
+    <w:p>
+      <w:pPr>
+        <w:pBdr>
+          <w:top w:val="single" w:sz="6" w:space="1" w:color="auto"/>
+          <w:bottom w:val="single" w:sz="6" w:space="1" w:color="auto"/>
+        </w:pBdr>
+      </w:pPr>
+      <w:r>
+        <w:t xml:space="preserve">        "</w:t>
+      </w:r>
+      <w:proofErr w:type="spellStart"/>
+      <w:r>
+        <w:t>args</w:t>
+      </w:r>
+      <w:proofErr w:type="spellEnd"/>
+      <w:r>
+        <w:t>": ["${</w:t>
+      </w:r>
+      <w:proofErr w:type="spellStart"/>
+      <w:r>
+        <w:t>workspaceFolder</w:t>
+      </w:r>
+      <w:proofErr w:type="spellEnd"/>
+      <w:r>
+        <w:t>}/</w:t>
+      </w:r>
+      <w:proofErr w:type="spellStart"/>
+      <w:r>
+        <w:t>src</w:t>
+      </w:r>
+      <w:proofErr w:type="spellEnd"/>
+      <w:r>
+        <w:t>/</w:t>
+      </w:r>
+      <w:proofErr w:type="spellStart"/>
+      <w:r>
+        <w:t>app.ts</w:t>
+      </w:r>
+      <w:proofErr w:type="spellEnd"/>
+      <w:r>
+        <w:t>"],</w:t>
+      </w:r>
+    </w:p>
+    <w:p>
+      <w:pPr>
+        <w:pBdr>
+          <w:top w:val="single" w:sz="6" w:space="1" w:color="auto"/>
+          <w:bottom w:val="single" w:sz="6" w:space="1" w:color="auto"/>
+        </w:pBdr>
+      </w:pPr>
+      <w:r>
+        <w:t xml:space="preserve">        "</w:t>
+      </w:r>
+      <w:proofErr w:type="spellStart"/>
+      <w:r>
+        <w:t>runtimeArgs</w:t>
+      </w:r>
+      <w:proofErr w:type="spellEnd"/>
+      <w:r>
+        <w:t>": ["-r", "</w:t>
+      </w:r>
+      <w:proofErr w:type="spellStart"/>
+      <w:r>
+        <w:t>ts</w:t>
+      </w:r>
+      <w:proofErr w:type="spellEnd"/>
+      <w:r>
+        <w:t>-node/register"],</w:t>
+      </w:r>
+    </w:p>
+    <w:p>
+      <w:pPr>
+        <w:pBdr>
+          <w:top w:val="single" w:sz="6" w:space="1" w:color="auto"/>
+          <w:bottom w:val="single" w:sz="6" w:space="1" w:color="auto"/>
+        </w:pBdr>
+      </w:pPr>
+      <w:r>
+        <w:t xml:space="preserve">        "</w:t>
+      </w:r>
+      <w:proofErr w:type="spellStart"/>
+      <w:r>
+        <w:t>sourceMaps</w:t>
+      </w:r>
+      <w:proofErr w:type="spellEnd"/>
+      <w:r>
+        <w:t>": true,</w:t>
+      </w:r>
+    </w:p>
+    <w:p>
+      <w:pPr>
+        <w:pBdr>
+          <w:top w:val="single" w:sz="6" w:space="1" w:color="auto"/>
+          <w:bottom w:val="single" w:sz="6" w:space="1" w:color="auto"/>
+        </w:pBdr>
+      </w:pPr>
+      <w:r>
+        <w:t xml:space="preserve">        "restart": true,</w:t>
+      </w:r>
+    </w:p>
+    <w:p>
+      <w:pPr>
+        <w:pBdr>
+          <w:top w:val="single" w:sz="6" w:space="1" w:color="auto"/>
+          <w:bottom w:val="single" w:sz="6" w:space="1" w:color="auto"/>
+        </w:pBdr>
+      </w:pPr>
+      <w:r>
+        <w:t xml:space="preserve">        "</w:t>
+      </w:r>
+      <w:proofErr w:type="spellStart"/>
+      <w:r>
+        <w:t>runtimeExecutable</w:t>
+      </w:r>
+      <w:proofErr w:type="spellEnd"/>
+      <w:r>
+        <w:t>": "</w:t>
+      </w:r>
+      <w:proofErr w:type="spellStart"/>
+      <w:r>
+        <w:t>nodemon</w:t>
+      </w:r>
+      <w:proofErr w:type="spellEnd"/>
+      <w:r>
+        <w:t>",</w:t>
+      </w:r>
+    </w:p>
+    <w:p>
+      <w:pPr>
+        <w:pBdr>
+          <w:top w:val="single" w:sz="6" w:space="1" w:color="auto"/>
+          <w:bottom w:val="single" w:sz="6" w:space="1" w:color="auto"/>
+        </w:pBdr>
+      </w:pPr>
+      <w:r>
+        <w:t xml:space="preserve">        "</w:t>
+      </w:r>
+      <w:proofErr w:type="spellStart"/>
+      <w:r>
+        <w:t>outFiles</w:t>
+      </w:r>
+      <w:proofErr w:type="spellEnd"/>
+      <w:r>
+        <w:t>": ["${</w:t>
+      </w:r>
+      <w:proofErr w:type="spellStart"/>
+      <w:r>
+        <w:t>workspaceFolder</w:t>
+      </w:r>
+      <w:proofErr w:type="spellEnd"/>
+      <w:r>
+        <w:t>}/</w:t>
+      </w:r>
+      <w:proofErr w:type="spellStart"/>
+      <w:r>
+        <w:t>dist</w:t>
+      </w:r>
+      <w:proofErr w:type="spellEnd"/>
+      <w:r>
+        <w:t>/**/*.</w:t>
+      </w:r>
+      <w:proofErr w:type="spellStart"/>
+      <w:r>
+        <w:t>js</w:t>
+      </w:r>
+      <w:proofErr w:type="spellEnd"/>
+      <w:r>
+        <w:t>"]</w:t>
+      </w:r>
+    </w:p>
+    <w:p>
+      <w:pPr>
+        <w:pBdr>
+          <w:top w:val="single" w:sz="6" w:space="1" w:color="auto"/>
+          <w:bottom w:val="single" w:sz="6" w:space="1" w:color="auto"/>
+        </w:pBdr>
+      </w:pPr>
+      <w:r>
+        <w:t xml:space="preserve">      }</w:t>
+      </w:r>
+    </w:p>
+    <w:p>
+      <w:pPr>
+        <w:pBdr>
+          <w:top w:val="single" w:sz="6" w:space="1" w:color="auto"/>
+          <w:bottom w:val="single" w:sz="6" w:space="1" w:color="auto"/>
+        </w:pBdr>
+      </w:pPr>
+      <w:r>
+        <w:t xml:space="preserve">    ]</w:t>
+      </w:r>
+    </w:p>
+    <w:p>
+      <w:pPr>
+        <w:pBdr>
+          <w:top w:val="single" w:sz="6" w:space="1" w:color="auto"/>
+          <w:bottom w:val="single" w:sz="6" w:space="1" w:color="auto"/>
+        </w:pBdr>
+      </w:pPr>
+      <w:r>
+        <w:t xml:space="preserve">  }</w:t>
+      </w:r>
+    </w:p>
+    <w:p/>
+    <w:p>
+      <w:r>
+        <w:lastRenderedPageBreak/>
         <w:t>Place breakpoints</w:t>
       </w:r>
     </w:p>
     <w:p>
       <w:r>
-        <w:lastRenderedPageBreak/>
+        <w:rPr>
+          <w:noProof/>
+        </w:rPr>
         <w:drawing>
           <wp:inline distT="0" distB="0" distL="0" distR="0" wp14:anchorId="15DB61BC" wp14:editId="7ED2C615">
             <wp:extent cx="6661150" cy="2239645"/>
@@ -377,6 +885,9 @@
     </w:p>
     <w:p>
       <w:r>
+        <w:rPr>
+          <w:noProof/>
+        </w:rPr>
         <w:drawing>
           <wp:inline distT="0" distB="0" distL="0" distR="0" wp14:anchorId="6484F177" wp14:editId="5B305D7C">
             <wp:extent cx="6020322" cy="3276884"/>
@@ -1143,6 +1654,73 @@
       <w:contextualSpacing/>
     </w:pPr>
   </w:style>
+  <w:style w:type="paragraph" w:styleId="HTMLPreformatted">
+    <w:name w:val="HTML Preformatted"/>
+    <w:basedOn w:val="Normal"/>
+    <w:link w:val="HTMLPreformattedChar"/>
+    <w:uiPriority w:val="99"/>
+    <w:semiHidden/>
+    <w:unhideWhenUsed/>
+    <w:rsid w:val="007A0749"/>
+    <w:pPr>
+      <w:tabs>
+        <w:tab w:val="left" w:pos="916"/>
+        <w:tab w:val="left" w:pos="1832"/>
+        <w:tab w:val="left" w:pos="2748"/>
+        <w:tab w:val="left" w:pos="3664"/>
+        <w:tab w:val="left" w:pos="4580"/>
+        <w:tab w:val="left" w:pos="5496"/>
+        <w:tab w:val="left" w:pos="6412"/>
+        <w:tab w:val="left" w:pos="7328"/>
+        <w:tab w:val="left" w:pos="8244"/>
+        <w:tab w:val="left" w:pos="9160"/>
+        <w:tab w:val="left" w:pos="10076"/>
+        <w:tab w:val="left" w:pos="10992"/>
+        <w:tab w:val="left" w:pos="11908"/>
+        <w:tab w:val="left" w:pos="12824"/>
+        <w:tab w:val="left" w:pos="13740"/>
+        <w:tab w:val="left" w:pos="14656"/>
+      </w:tabs>
+      <w:spacing w:after="0" w:line="240" w:lineRule="auto"/>
+    </w:pPr>
+    <w:rPr>
+      <w:rFonts w:ascii="Courier New" w:eastAsia="Times New Roman" w:hAnsi="Courier New" w:cs="Courier New"/>
+      <w:kern w:val="0"/>
+      <w:sz w:val="20"/>
+      <w:szCs w:val="20"/>
+      <w:lang w:eastAsia="en-IN"/>
+      <w14:ligatures w14:val="none"/>
+    </w:rPr>
+  </w:style>
+  <w:style w:type="character" w:customStyle="1" w:styleId="HTMLPreformattedChar">
+    <w:name w:val="HTML Preformatted Char"/>
+    <w:basedOn w:val="DefaultParagraphFont"/>
+    <w:link w:val="HTMLPreformatted"/>
+    <w:uiPriority w:val="99"/>
+    <w:semiHidden/>
+    <w:rsid w:val="007A0749"/>
+    <w:rPr>
+      <w:rFonts w:ascii="Courier New" w:eastAsia="Times New Roman" w:hAnsi="Courier New" w:cs="Courier New"/>
+      <w:kern w:val="0"/>
+      <w:sz w:val="20"/>
+      <w:szCs w:val="20"/>
+      <w:lang w:eastAsia="en-IN"/>
+      <w14:ligatures w14:val="none"/>
+    </w:rPr>
+  </w:style>
+  <w:style w:type="character" w:styleId="HTMLCode">
+    <w:name w:val="HTML Code"/>
+    <w:basedOn w:val="DefaultParagraphFont"/>
+    <w:uiPriority w:val="99"/>
+    <w:semiHidden/>
+    <w:unhideWhenUsed/>
+    <w:rsid w:val="007A0749"/>
+    <w:rPr>
+      <w:rFonts w:ascii="Courier New" w:eastAsia="Times New Roman" w:hAnsi="Courier New" w:cs="Courier New"/>
+      <w:sz w:val="20"/>
+      <w:szCs w:val="20"/>
+    </w:rPr>
+  </w:style>
 </w:styles>
 </file>
 

</xml_diff>